<commit_message>
Begin PHP + index.html Nav + update ToDo
Php created:
- User class:
   - Stores ID, name, email, account of user
- Account class:
   - Stores ID, name, description of account

Nav:
- added expected web pages (excluding administration page, will be added via php if account type is staff)

Updated TODO.md to reflect new PHP additions
</commit_message>
<xml_diff>
--- a/Outline.docx
+++ b/Outline.docx
@@ -30,11 +30,17 @@
     </w:p>
     <w:p>
       <w:r>
+        <w:t>Rewards</w:t>
+      </w:r>
+    </w:p>
+    <w:p>
+      <w:r>
         <w:t xml:space="preserve"> </w:t>
       </w:r>
+      <w:r>
+        <w:t>Administration (Only show if logged in and admin)</w:t>
+      </w:r>
     </w:p>
-    <w:p/>
-    <w:p/>
     <w:sectPr>
       <w:pgSz w:w="12240" w:h="15840"/>
       <w:pgMar w:top="1440" w:right="1440" w:bottom="1440" w:left="1440" w:header="708" w:footer="708" w:gutter="0"/>
@@ -962,6 +968,18 @@
       <w:spacing w:val="5"/>
     </w:rPr>
   </w:style>
+  <w:style w:type="character" w:styleId="SubtleEmphasis">
+    <w:name w:val="Subtle Emphasis"/>
+    <w:basedOn w:val="DefaultParagraphFont"/>
+    <w:uiPriority w:val="19"/>
+    <w:qFormat/>
+    <w:rsid w:val="0035136E"/>
+    <w:rPr>
+      <w:i/>
+      <w:iCs/>
+      <w:color w:val="404040" w:themeColor="text1" w:themeTint="BF"/>
+    </w:rPr>
+  </w:style>
 </w:styles>
 </file>
 

</xml_diff>